<commit_message>
implement stopwords & punctuations removal
</commit_message>
<xml_diff>
--- a/Deisgn/Project strcture.docx
+++ b/Deisgn/Project strcture.docx
@@ -4,145 +4,140 @@
   <w:body>
     <w:p>
       <w:pPr>
-        <w:pStyle w:val="正文"/>
-        <w:bidi w:val="0"/>
+        <w:pStyle w:val="正文 A"/>
       </w:pPr>
       <w:r>
         <w:rPr>
           <w:rtl w:val="0"/>
+          <w:lang w:val="en-US"/>
         </w:rPr>
         <w:t>Backend:</w:t>
       </w:r>
     </w:p>
     <w:p>
       <w:pPr>
-        <w:pStyle w:val="正文"/>
+        <w:pStyle w:val="正文 A"/>
         <w:numPr>
           <w:ilvl w:val="0"/>
           <w:numId w:val="2"/>
         </w:numPr>
-        <w:bidi w:val="0"/>
+        <w:rPr>
+          <w:lang w:val="en-US"/>
+        </w:rPr>
       </w:pPr>
       <w:r>
         <w:rPr>
           <w:rtl w:val="0"/>
+          <w:lang w:val="en-US"/>
         </w:rPr>
-        <w:t xml:space="preserve">RetrieveData.py: </w:t>
-      </w:r>
-      <w:r>
-        <w:rPr>
-          <w:rtl w:val="0"/>
-        </w:rPr>
-        <w:t>Acting as the API to read in and retrieve the</w:t>
-      </w:r>
-      <w:r>
-        <w:rPr>
-          <w:rtl w:val="0"/>
-        </w:rPr>
-        <w:t xml:space="preserve"> </w:t>
-      </w:r>
-      <w:r>
-        <w:rPr>
-          <w:rtl w:val="0"/>
-        </w:rPr>
-        <w:t>movie info from the dataset by providing the path to the</w:t>
-      </w:r>
-      <w:r>
-        <w:rPr>
-          <w:rtl w:val="0"/>
-        </w:rPr>
-        <w:t xml:space="preserve"> dataset</w:t>
+        <w:t>RetrieveData.py: Acting as the API to read in and retrieve the movie info from the dataset by providing the path to the dataset</w:t>
       </w:r>
     </w:p>
     <w:p>
       <w:pPr>
-        <w:pStyle w:val="正文"/>
+        <w:pStyle w:val="正文 A"/>
         <w:numPr>
           <w:ilvl w:val="0"/>
           <w:numId w:val="2"/>
         </w:numPr>
-        <w:bidi w:val="0"/>
+        <w:rPr>
+          <w:lang w:val="en-US"/>
+        </w:rPr>
       </w:pPr>
       <w:r>
         <w:rPr>
           <w:rtl w:val="0"/>
+          <w:lang w:val="en-US"/>
         </w:rPr>
-        <w:t xml:space="preserve">DataPreProcessing: </w:t>
-      </w:r>
-      <w:r>
-        <w:rPr>
-          <w:rtl w:val="0"/>
-        </w:rPr>
-        <w:t>Acting as the API to preprocess the read-in data before performing queries</w:t>
+        <w:t>DataPreProcessing: Acting as the API to preprocess the read-in data before performing queries</w:t>
       </w:r>
     </w:p>
     <w:p>
       <w:pPr>
-        <w:pStyle w:val="正文"/>
+        <w:pStyle w:val="正文 A"/>
         <w:numPr>
           <w:ilvl w:val="1"/>
           <w:numId w:val="2"/>
         </w:numPr>
-        <w:bidi w:val="0"/>
+        <w:rPr>
+          <w:lang w:val="en-US"/>
+        </w:rPr>
       </w:pPr>
       <w:r>
         <w:rPr>
           <w:rtl w:val="0"/>
+          <w:lang w:val="en-US"/>
         </w:rPr>
         <w:t>It</w:t>
       </w:r>
       <w:r>
         <w:rPr>
           <w:rtl w:val="0"/>
+          <w:lang w:val="en-US"/>
         </w:rPr>
         <w:t>’</w:t>
       </w:r>
       <w:r>
         <w:rPr>
           <w:rtl w:val="0"/>
+          <w:lang w:val="en-US"/>
         </w:rPr>
         <w:t>s been separated from 1 to provide a loose coupling and to provide the original data presenting to user when query is ended</w:t>
       </w:r>
     </w:p>
     <w:p>
       <w:pPr>
-        <w:pStyle w:val="正文"/>
+        <w:pStyle w:val="正文 A"/>
         <w:numPr>
           <w:ilvl w:val="0"/>
           <w:numId w:val="2"/>
         </w:numPr>
-        <w:bidi w:val="0"/>
+        <w:rPr>
+          <w:lang w:val="en-US"/>
+        </w:rPr>
       </w:pPr>
       <w:r>
         <w:rPr>
           <w:rtl w:val="0"/>
+          <w:lang w:val="en-US"/>
         </w:rPr>
-        <w:t>TBC</w:t>
+        <w:t>Stopwords removal will only be applied to the spot attribute as other attributes are vital</w:t>
       </w:r>
     </w:p>
     <w:p>
       <w:pPr>
-        <w:pStyle w:val="正文"/>
-        <w:bidi w:val="0"/>
-      </w:pPr>
+        <w:pStyle w:val="正文 A"/>
+        <w:numPr>
+          <w:ilvl w:val="0"/>
+          <w:numId w:val="2"/>
+        </w:numPr>
+        <w:rPr>
+          <w:lang w:val="en-US"/>
+        </w:rPr>
+      </w:pPr>
+      <w:r>
+        <w:rPr>
+          <w:rtl w:val="0"/>
+          <w:lang w:val="en-US"/>
+        </w:rPr>
+        <w:t>Stemming and stop words removal only applied to plot as other attributes such as title, director, release dates,  keywords, certificates are too important to undergo such process.</w:t>
+      </w:r>
     </w:p>
     <w:p>
       <w:pPr>
-        <w:pStyle w:val="正文"/>
-        <w:bidi w:val="0"/>
+        <w:pStyle w:val="正文 A"/>
       </w:pPr>
     </w:p>
     <w:p>
       <w:pPr>
-        <w:pStyle w:val="正文"/>
-        <w:bidi w:val="0"/>
+        <w:pStyle w:val="正文 A"/>
       </w:pPr>
       <w:r/>
     </w:p>
     <w:sectPr>
       <w:headerReference w:type="default" r:id="rId4"/>
       <w:footerReference w:type="default" r:id="rId5"/>
-      <w:pgSz w:w="11906" w:h="16838" w:orient="portrait"/>
+      <w:pgSz w:w="11900" w:h="16840" w:orient="portrait"/>
       <w:pgMar w:top="1134" w:right="1134" w:bottom="1134" w:left="1134" w:header="709" w:footer="850"/>
       <w:bidi w:val="0"/>
     </w:sectPr>
@@ -153,6 +148,10 @@
 <file path=word/footer1.xml><?xml version="1.0" encoding="utf-8"?>
 <w:ftr xmlns:r="http://schemas.openxmlformats.org/officeDocument/2006/relationships" xmlns:wp="http://schemas.openxmlformats.org/drawingml/2006/wordprocessingDrawing" xmlns:w="http://schemas.openxmlformats.org/wordprocessingml/2006/main" xmlns:w10="urn:schemas-microsoft-com:office:word" xmlns:w14="http://schemas.microsoft.com/office/word/2010/wordml" xmlns:wps="http://schemas.microsoft.com/office/word/2010/wordprocessingShape" xmlns:wpg="http://schemas.microsoft.com/office/word/2010/wordprocessingGroup" xmlns:mc="http://schemas.openxmlformats.org/markup-compatibility/2006" xmlns:v="urn:schemas-microsoft-com:vml" xmlns:o="urn:schemas-microsoft-com:office:office" xmlns:m="http://schemas.openxmlformats.org/officeDocument/2006/math" mc:Ignorable="w14">
   <w:p>
+    <w:pPr>
+      <w:pStyle w:val="页眉与页脚"/>
+      <w:bidi w:val="0"/>
+    </w:pPr>
     <w:r/>
   </w:p>
 </w:ftr>
@@ -161,6 +160,10 @@
 <file path=word/header1.xml><?xml version="1.0" encoding="utf-8"?>
 <w:hdr xmlns:r="http://schemas.openxmlformats.org/officeDocument/2006/relationships" xmlns:wp="http://schemas.openxmlformats.org/drawingml/2006/wordprocessingDrawing" xmlns:w="http://schemas.openxmlformats.org/wordprocessingml/2006/main" xmlns:w10="urn:schemas-microsoft-com:office:word" xmlns:w14="http://schemas.microsoft.com/office/word/2010/wordml" xmlns:wps="http://schemas.microsoft.com/office/word/2010/wordprocessingShape" xmlns:wpg="http://schemas.microsoft.com/office/word/2010/wordprocessingGroup" xmlns:mc="http://schemas.openxmlformats.org/markup-compatibility/2006" xmlns:v="urn:schemas-microsoft-com:vml" xmlns:o="urn:schemas-microsoft-com:office:office" xmlns:m="http://schemas.openxmlformats.org/officeDocument/2006/math" mc:Ignorable="w14">
   <w:p>
+    <w:pPr>
+      <w:pStyle w:val="页眉与页脚"/>
+      <w:bidi w:val="0"/>
+    </w:pPr>
     <w:r/>
   </w:p>
 </w:hdr>
@@ -526,9 +529,58 @@
     <w:next w:val="No List"/>
     <w:pPr/>
   </w:style>
-  <w:style w:type="paragraph" w:styleId="正文">
-    <w:name w:val="正文"/>
-    <w:next w:val="正文"/>
+  <w:style w:type="paragraph" w:styleId="页眉与页脚">
+    <w:name w:val="页眉与页脚"/>
+    <w:next w:val="页眉与页脚"/>
+    <w:pPr>
+      <w:keepNext w:val="0"/>
+      <w:keepLines w:val="0"/>
+      <w:pageBreakBefore w:val="0"/>
+      <w:widowControl w:val="1"/>
+      <w:shd w:val="clear" w:color="auto" w:fill="auto"/>
+      <w:tabs>
+        <w:tab w:val="right" w:pos="9020"/>
+      </w:tabs>
+      <w:suppressAutoHyphens w:val="0"/>
+      <w:bidi w:val="0"/>
+      <w:spacing w:before="0" w:after="0" w:line="240" w:lineRule="auto"/>
+      <w:ind w:left="0" w:right="0" w:firstLine="0"/>
+      <w:jc w:val="left"/>
+      <w:outlineLvl w:val="9"/>
+    </w:pPr>
+    <w:rPr>
+      <w:rFonts w:ascii="PingFang SC Regular" w:cs="Arial Unicode MS" w:hAnsi="PingFang SC Regular" w:eastAsia="Arial Unicode MS"/>
+      <w:b w:val="0"/>
+      <w:bCs w:val="0"/>
+      <w:i w:val="0"/>
+      <w:iCs w:val="0"/>
+      <w:caps w:val="0"/>
+      <w:smallCaps w:val="0"/>
+      <w:strike w:val="0"/>
+      <w:dstrike w:val="0"/>
+      <w:outline w:val="0"/>
+      <w:color w:val="000000"/>
+      <w:spacing w:val="0"/>
+      <w:kern w:val="0"/>
+      <w:position w:val="0"/>
+      <w:sz w:val="24"/>
+      <w:szCs w:val="24"/>
+      <w:u w:val="none"/>
+      <w:shd w:val="nil" w:color="auto" w:fill="auto"/>
+      <w:vertAlign w:val="baseline"/>
+      <w14:textOutline>
+        <w14:noFill/>
+      </w14:textOutline>
+      <w14:textFill>
+        <w14:solidFill>
+          <w14:srgbClr w14:val="000000"/>
+        </w14:solidFill>
+      </w14:textFill>
+    </w:rPr>
+  </w:style>
+  <w:style w:type="paragraph" w:styleId="正文 A">
+    <w:name w:val="正文 A"/>
+    <w:next w:val="正文 A"/>
     <w:pPr>
       <w:keepNext w:val="0"/>
       <w:keepLines w:val="0"/>
@@ -559,12 +611,13 @@
       <w:position w:val="0"/>
       <w:sz w:val="22"/>
       <w:szCs w:val="22"/>
-      <w:u w:val="none"/>
+      <w:u w:val="none" w:color="000000"/>
       <w:shd w:val="nil" w:color="auto" w:fill="auto"/>
       <w:vertAlign w:val="baseline"/>
       <w:lang w:val="en-US"/>
-      <w14:textOutline>
+      <w14:textOutline w14:w="12700" w14:cap="flat">
         <w14:noFill/>
+        <w14:miter w14:lim="400000"/>
       </w14:textOutline>
       <w14:textFill>
         <w14:solidFill>
@@ -595,10 +648,10 @@
         <a:srgbClr val="FFFFFF"/>
       </a:lt1>
       <a:dk2>
-        <a:srgbClr val="5E5E5E"/>
+        <a:srgbClr val="A7A7A7"/>
       </a:dk2>
       <a:lt2>
-        <a:srgbClr val="D5D5D5"/>
+        <a:srgbClr val="535353"/>
       </a:lt2>
       <a:accent1>
         <a:srgbClr val="00A2FF"/>
@@ -775,11 +828,14 @@
     <a:spDef>
       <a:spPr>
         <a:solidFill>
-          <a:srgbClr val="000000"/>
+          <a:srgbClr val="FFFFFF"/>
         </a:solidFill>
-        <a:ln w="12700" cap="flat">
-          <a:noFill/>
-          <a:miter lim="400000"/>
+        <a:ln w="25400" cap="flat">
+          <a:solidFill>
+            <a:schemeClr val="accent1"/>
+          </a:solidFill>
+          <a:prstDash val="solid"/>
+          <a:round/>
         </a:ln>
         <a:effectLst/>
         <a:sp3d/>
@@ -788,34 +844,34 @@
         <a:spAutoFit/>
       </a:bodyPr>
       <a:lstStyle>
-        <a:defPPr marL="0" marR="0" indent="0" algn="ctr" defTabSz="584200" rtl="0" fontAlgn="auto" latinLnBrk="0" hangingPunct="0">
-          <a:lnSpc>
-            <a:spcPct val="100000"/>
-          </a:lnSpc>
-          <a:spcBef>
-            <a:spcPts val="0"/>
-          </a:spcBef>
-          <a:spcAft>
-            <a:spcPts val="0"/>
-          </a:spcAft>
-          <a:buClrTx/>
-          <a:buSzTx/>
-          <a:buFontTx/>
-          <a:buNone/>
-          <a:tabLst/>
-          <a:defRPr b="0" baseline="0" cap="none" i="0" spc="0" strike="noStrike" sz="1200" u="none" kumimoji="0" normalizeH="0">
-            <a:ln>
-              <a:noFill/>
-            </a:ln>
-            <a:solidFill>
-              <a:srgbClr val="FFFFFF"/>
-            </a:solidFill>
-            <a:effectLst/>
-            <a:uFillTx/>
-            <a:latin typeface="PingFang SC Medium"/>
-            <a:ea typeface="PingFang SC Medium"/>
-            <a:cs typeface="PingFang SC Medium"/>
-            <a:sym typeface="PingFang SC Medium"/>
+        <a:defPPr marL="0" marR="0" indent="0" algn="l" defTabSz="914400" rtl="0" fontAlgn="auto" latinLnBrk="0" hangingPunct="0">
+          <a:lnSpc>
+            <a:spcPct val="100000"/>
+          </a:lnSpc>
+          <a:spcBef>
+            <a:spcPts val="0"/>
+          </a:spcBef>
+          <a:spcAft>
+            <a:spcPts val="0"/>
+          </a:spcAft>
+          <a:buClrTx/>
+          <a:buSzTx/>
+          <a:buFontTx/>
+          <a:buNone/>
+          <a:tabLst/>
+          <a:defRPr b="0" baseline="0" cap="none" i="0" spc="0" strike="noStrike" sz="1800" u="none" kumimoji="0" normalizeH="0">
+            <a:ln>
+              <a:noFill/>
+            </a:ln>
+            <a:solidFill>
+              <a:srgbClr val="000000"/>
+            </a:solidFill>
+            <a:effectLst/>
+            <a:uFillTx/>
+            <a:latin typeface="+mn-lt"/>
+            <a:ea typeface="+mn-ea"/>
+            <a:cs typeface="+mn-cs"/>
+            <a:sym typeface="PingFang SC Regular"/>
           </a:defRPr>
         </a:defPPr>
         <a:lvl1pPr marL="0" marR="0" indent="0" algn="l" defTabSz="914400" rtl="0" fontAlgn="auto" latinLnBrk="1" hangingPunct="0">
@@ -1065,10 +1121,10 @@
         <a:noFill/>
         <a:ln w="25400" cap="flat">
           <a:solidFill>
-            <a:srgbClr val="000000"/>
+            <a:schemeClr val="accent1"/>
           </a:solidFill>
           <a:prstDash val="solid"/>
-          <a:miter lim="400000"/>
+          <a:round/>
         </a:ln>
         <a:effectLst/>
         <a:sp3d/>
@@ -1359,22 +1415,22 @@
         <a:spAutoFit/>
       </a:bodyPr>
       <a:lstStyle>
-        <a:defPPr marL="0" marR="0" indent="0" algn="l" defTabSz="457200" rtl="0" fontAlgn="auto" latinLnBrk="0" hangingPunct="0">
-          <a:lnSpc>
-            <a:spcPct val="100000"/>
-          </a:lnSpc>
-          <a:spcBef>
-            <a:spcPts val="0"/>
-          </a:spcBef>
-          <a:spcAft>
-            <a:spcPts val="0"/>
-          </a:spcAft>
-          <a:buClrTx/>
-          <a:buSzTx/>
-          <a:buFontTx/>
-          <a:buNone/>
-          <a:tabLst/>
-          <a:defRPr b="0" baseline="0" cap="none" i="0" spc="0" strike="noStrike" sz="1100" u="none" kumimoji="0" normalizeH="0">
+        <a:defPPr marL="0" marR="0" indent="0" algn="l" defTabSz="914400" rtl="0" fontAlgn="auto" latinLnBrk="0" hangingPunct="0">
+          <a:lnSpc>
+            <a:spcPct val="100000"/>
+          </a:lnSpc>
+          <a:spcBef>
+            <a:spcPts val="0"/>
+          </a:spcBef>
+          <a:spcAft>
+            <a:spcPts val="0"/>
+          </a:spcAft>
+          <a:buClrTx/>
+          <a:buSzTx/>
+          <a:buFontTx/>
+          <a:buNone/>
+          <a:tabLst/>
+          <a:defRPr b="0" baseline="0" cap="none" i="0" spc="0" strike="noStrike" sz="1800" u="none" kumimoji="0" normalizeH="0">
             <a:ln>
               <a:noFill/>
             </a:ln>

</xml_diff>